<commit_message>
MaJ relevé Teignouse 22/07/2020
</commit_message>
<xml_diff>
--- a/TaC/MTO/ComparerPrevisionEtMesure/Teignouse.docx
+++ b/TaC/MTO/ComparerPrevisionEtMesure/Teignouse.docx
@@ -1,19 +1,14 @@
 
 <file path=word/document.xml><?xml version="1.0" encoding="utf-8"?>
-<w:document xmlns:wpc="http://schemas.microsoft.com/office/word/2010/wordprocessingCanvas" xmlns:cx="http://schemas.microsoft.com/office/drawing/2014/chartex" xmlns:cx1="http://schemas.microsoft.com/office/drawing/2015/9/8/chartex" xmlns:mc="http://schemas.openxmlformats.org/markup-compatibility/2006" xmlns:o="urn:schemas-microsoft-com:office:office" xmlns:r="http://schemas.openxmlformats.org/officeDocument/2006/relationships" xmlns:m="http://schemas.openxmlformats.org/officeDocument/2006/math" xmlns:v="urn:schemas-microsoft-com:vml" xmlns:wp14="http://schemas.microsoft.com/office/word/2010/wordprocessingDrawing" xmlns:wp="http://schemas.openxmlformats.org/drawingml/2006/wordprocessingDrawing" xmlns:w10="urn:schemas-microsoft-com:office:word" xmlns:w="http://schemas.openxmlformats.org/wordprocessingml/2006/main" xmlns:w14="http://schemas.microsoft.com/office/word/2010/wordml" xmlns:w15="http://schemas.microsoft.com/office/word/2012/wordml" xmlns:w16se="http://schemas.microsoft.com/office/word/2015/wordml/symex" xmlns:wpg="http://schemas.microsoft.com/office/word/2010/wordprocessingGroup" xmlns:wpi="http://schemas.microsoft.com/office/word/2010/wordprocessingInk" xmlns:wne="http://schemas.microsoft.com/office/word/2006/wordml" xmlns:wps="http://schemas.microsoft.com/office/word/2010/wordprocessingShape" mc:Ignorable="w14 w15 w16se wp14">
+<w:document xmlns:wpc="http://schemas.microsoft.com/office/word/2010/wordprocessingCanvas" xmlns:cx="http://schemas.microsoft.com/office/drawing/2014/chartex" xmlns:cx1="http://schemas.microsoft.com/office/drawing/2015/9/8/chartex" xmlns:cx2="http://schemas.microsoft.com/office/drawing/2015/10/21/chartex" xmlns:cx3="http://schemas.microsoft.com/office/drawing/2016/5/9/chartex" xmlns:cx4="http://schemas.microsoft.com/office/drawing/2016/5/10/chartex" xmlns:cx5="http://schemas.microsoft.com/office/drawing/2016/5/11/chartex" xmlns:cx6="http://schemas.microsoft.com/office/drawing/2016/5/12/chartex" xmlns:cx7="http://schemas.microsoft.com/office/drawing/2016/5/13/chartex" xmlns:cx8="http://schemas.microsoft.com/office/drawing/2016/5/14/chartex" xmlns:mc="http://schemas.openxmlformats.org/markup-compatibility/2006" xmlns:aink="http://schemas.microsoft.com/office/drawing/2016/ink" xmlns:am3d="http://schemas.microsoft.com/office/drawing/2017/model3d" xmlns:o="urn:schemas-microsoft-com:office:office" xmlns:r="http://schemas.openxmlformats.org/officeDocument/2006/relationships" xmlns:m="http://schemas.openxmlformats.org/officeDocument/2006/math" xmlns:v="urn:schemas-microsoft-com:vml" xmlns:wp14="http://schemas.microsoft.com/office/word/2010/wordprocessingDrawing" xmlns:wp="http://schemas.openxmlformats.org/drawingml/2006/wordprocessingDrawing" xmlns:w10="urn:schemas-microsoft-com:office:word" xmlns:w="http://schemas.openxmlformats.org/wordprocessingml/2006/main" xmlns:w14="http://schemas.microsoft.com/office/word/2010/wordml" xmlns:w15="http://schemas.microsoft.com/office/word/2012/wordml" xmlns:w16cid="http://schemas.microsoft.com/office/word/2016/wordml/cid" xmlns:w16se="http://schemas.microsoft.com/office/word/2015/wordml/symex" xmlns:wpg="http://schemas.microsoft.com/office/word/2010/wordprocessingGroup" xmlns:wpi="http://schemas.microsoft.com/office/word/2010/wordprocessingInk" xmlns:wne="http://schemas.microsoft.com/office/word/2006/wordml" xmlns:wps="http://schemas.microsoft.com/office/word/2010/wordprocessingShape" mc:Ignorable="w14 w15 w16se w16cid wp14">
   <w:body>
     <w:p>
       <w:pPr>
         <w:pStyle w:val="Titre"/>
       </w:pPr>
       <w:r>
-        <w:t xml:space="preserve">Comparaison relevé et prévisions aux phare de La </w:t>
+        <w:t>Comparaison relevé et prévisions aux phare de La Teignouse</w:t>
       </w:r>
-      <w:proofErr w:type="spellStart"/>
-      <w:r>
-        <w:t>Teignouse</w:t>
-      </w:r>
-      <w:proofErr w:type="spellEnd"/>
     </w:p>
     <w:p>
       <w:hyperlink r:id="rId4" w:history="1">
@@ -32,7 +27,7 @@
           <w:rPr>
             <w:rStyle w:val="Lienhypertexte"/>
           </w:rPr>
-          <w:t>https://www.windy.com/47.477/-2.835</w:t>
+          <w:t>https://www.windy.com/47.457/-3.050</w:t>
         </w:r>
       </w:hyperlink>
       <w:r>
@@ -46,10 +41,10 @@
         <w:tblLook w:val="04A0" w:firstRow="1" w:lastRow="0" w:firstColumn="1" w:lastColumn="0" w:noHBand="0" w:noVBand="1"/>
       </w:tblPr>
       <w:tblGrid>
-        <w:gridCol w:w="1610"/>
-        <w:gridCol w:w="4759"/>
-        <w:gridCol w:w="4559"/>
-        <w:gridCol w:w="4460"/>
+        <w:gridCol w:w="2076"/>
+        <w:gridCol w:w="4598"/>
+        <w:gridCol w:w="4405"/>
+        <w:gridCol w:w="4309"/>
       </w:tblGrid>
       <w:tr>
         <w:tc>
@@ -58,10 +53,7 @@
           </w:tcPr>
           <w:p>
             <w:r>
-              <w:t>2020-07-</w:t>
-            </w:r>
-            <w:r>
-              <w:t>22 16 :30</w:t>
+              <w:t>2020-07-22 16 :30</w:t>
             </w:r>
           </w:p>
         </w:tc>
@@ -573,13 +565,12 @@
             <w:r>
               <w:rPr>
                 <w:noProof/>
-                <w:lang w:eastAsia="fr-FR"/>
               </w:rPr>
               <w:drawing>
-                <wp:inline distT="0" distB="0" distL="0" distR="0" wp14:anchorId="02883DFB" wp14:editId="43A3E799">
-                  <wp:extent cx="9777730" cy="1798320"/>
-                  <wp:effectExtent l="0" t="0" r="0" b="0"/>
-                  <wp:docPr id="10" name="Image 10"/>
+                <wp:inline distT="0" distB="0" distL="0" distR="0" wp14:anchorId="3F8292F7" wp14:editId="2C7AAE56">
+                  <wp:extent cx="8391525" cy="1924050"/>
+                  <wp:effectExtent l="0" t="0" r="9525" b="0"/>
+                  <wp:docPr id="12" name="Image 12"/>
                   <wp:cNvGraphicFramePr>
                     <a:graphicFrameLocks xmlns:a="http://schemas.openxmlformats.org/drawingml/2006/main" noChangeAspect="1"/>
                   </wp:cNvGraphicFramePr>
@@ -599,7 +590,7 @@
                         <pic:spPr>
                           <a:xfrm>
                             <a:off x="0" y="0"/>
-                            <a:ext cx="9777730" cy="1798320"/>
+                            <a:ext cx="8391525" cy="1924050"/>
                           </a:xfrm>
                           <a:prstGeom prst="rect">
                             <a:avLst/>
@@ -624,13 +615,12 @@
             <w:r>
               <w:rPr>
                 <w:noProof/>
-                <w:lang w:eastAsia="fr-FR"/>
               </w:rPr>
               <w:drawing>
-                <wp:inline distT="0" distB="0" distL="0" distR="0" wp14:anchorId="57DEF856" wp14:editId="118A329B">
-                  <wp:extent cx="9777730" cy="2252980"/>
-                  <wp:effectExtent l="0" t="0" r="0" b="0"/>
-                  <wp:docPr id="11" name="Image 11"/>
+                <wp:inline distT="0" distB="0" distL="0" distR="0" wp14:anchorId="79800018" wp14:editId="0BE60233">
+                  <wp:extent cx="8305800" cy="2409825"/>
+                  <wp:effectExtent l="0" t="0" r="0" b="9525"/>
+                  <wp:docPr id="13" name="Image 13"/>
                   <wp:cNvGraphicFramePr>
                     <a:graphicFrameLocks xmlns:a="http://schemas.openxmlformats.org/drawingml/2006/main" noChangeAspect="1"/>
                   </wp:cNvGraphicFramePr>
@@ -650,7 +640,7 @@
                         <pic:spPr>
                           <a:xfrm>
                             <a:off x="0" y="0"/>
-                            <a:ext cx="9777730" cy="2252980"/>
+                            <a:ext cx="8305800" cy="2409825"/>
                           </a:xfrm>
                           <a:prstGeom prst="rect">
                             <a:avLst/>
@@ -662,9 +652,743 @@
                 </wp:inline>
               </w:drawing>
             </w:r>
+          </w:p>
+        </w:tc>
+      </w:tr>
+      <w:tr>
+        <w:tc>
+          <w:tcPr>
+            <w:tcW w:w="2076" w:type="dxa"/>
+          </w:tcPr>
+          <w:p>
+            <w:r>
+              <w:lastRenderedPageBreak/>
+              <w:t xml:space="preserve">22/07/2020 </w:t>
+            </w:r>
+            <w:proofErr w:type="gramStart"/>
+            <w:r>
+              <w:t>21:</w:t>
+            </w:r>
+            <w:proofErr w:type="gramEnd"/>
+            <w:r>
+              <w:t>30</w:t>
+            </w:r>
+          </w:p>
+        </w:tc>
+        <w:tc>
+          <w:tcPr>
+            <w:tcW w:w="4598" w:type="dxa"/>
+          </w:tcPr>
+          <w:p/>
+        </w:tc>
+        <w:tc>
+          <w:tcPr>
+            <w:tcW w:w="4405" w:type="dxa"/>
+          </w:tcPr>
+          <w:p/>
+        </w:tc>
+        <w:tc>
+          <w:tcPr>
+            <w:tcW w:w="4309" w:type="dxa"/>
+          </w:tcPr>
+          <w:p/>
+        </w:tc>
+      </w:tr>
+      <w:tr>
+        <w:tc>
+          <w:tcPr>
+            <w:tcW w:w="2076" w:type="dxa"/>
+          </w:tcPr>
+          <w:p>
+            <w:r>
+              <w:t>ECMWF</w:t>
+            </w:r>
+            <w:r>
+              <w:br/>
+            </w:r>
+            <w:proofErr w:type="spellStart"/>
+            <w:r>
+              <w:t>MaJ</w:t>
+            </w:r>
+            <w:proofErr w:type="spellEnd"/>
+            <w:r>
+              <w:t xml:space="preserve"> il y a 00h15</w:t>
+            </w:r>
+          </w:p>
+        </w:tc>
+        <w:tc>
+          <w:tcPr>
+            <w:tcW w:w="4598" w:type="dxa"/>
+          </w:tcPr>
+          <w:p>
+            <w:r>
+              <w:rPr>
+                <w:noProof/>
+              </w:rPr>
+              <w:drawing>
+                <wp:inline distT="0" distB="0" distL="0" distR="0" wp14:anchorId="6B72EE5C" wp14:editId="36BFADD7">
+                  <wp:extent cx="1943100" cy="1676400"/>
+                  <wp:effectExtent l="0" t="0" r="0" b="0"/>
+                  <wp:docPr id="17" name="Image 17"/>
+                  <wp:cNvGraphicFramePr>
+                    <a:graphicFrameLocks xmlns:a="http://schemas.openxmlformats.org/drawingml/2006/main" noChangeAspect="1"/>
+                  </wp:cNvGraphicFramePr>
+                  <a:graphic xmlns:a="http://schemas.openxmlformats.org/drawingml/2006/main">
+                    <a:graphicData uri="http://schemas.openxmlformats.org/drawingml/2006/picture">
+                      <pic:pic xmlns:pic="http://schemas.openxmlformats.org/drawingml/2006/picture">
+                        <pic:nvPicPr>
+                          <pic:cNvPr id="1" name=""/>
+                          <pic:cNvPicPr/>
+                        </pic:nvPicPr>
+                        <pic:blipFill>
+                          <a:blip r:embed="rId16"/>
+                          <a:stretch>
+                            <a:fillRect/>
+                          </a:stretch>
+                        </pic:blipFill>
+                        <pic:spPr>
+                          <a:xfrm>
+                            <a:off x="0" y="0"/>
+                            <a:ext cx="1943100" cy="1676400"/>
+                          </a:xfrm>
+                          <a:prstGeom prst="rect">
+                            <a:avLst/>
+                          </a:prstGeom>
+                        </pic:spPr>
+                      </pic:pic>
+                    </a:graphicData>
+                  </a:graphic>
+                </wp:inline>
+              </w:drawing>
+            </w:r>
+          </w:p>
+        </w:tc>
+        <w:tc>
+          <w:tcPr>
+            <w:tcW w:w="4405" w:type="dxa"/>
+          </w:tcPr>
+          <w:p>
+            <w:r>
+              <w:rPr>
+                <w:noProof/>
+              </w:rPr>
+              <w:drawing>
+                <wp:inline distT="0" distB="0" distL="0" distR="0" wp14:anchorId="1B692AA0" wp14:editId="68513D45">
+                  <wp:extent cx="1905000" cy="1714500"/>
+                  <wp:effectExtent l="0" t="0" r="0" b="0"/>
+                  <wp:docPr id="18" name="Image 18"/>
+                  <wp:cNvGraphicFramePr>
+                    <a:graphicFrameLocks xmlns:a="http://schemas.openxmlformats.org/drawingml/2006/main" noChangeAspect="1"/>
+                  </wp:cNvGraphicFramePr>
+                  <a:graphic xmlns:a="http://schemas.openxmlformats.org/drawingml/2006/main">
+                    <a:graphicData uri="http://schemas.openxmlformats.org/drawingml/2006/picture">
+                      <pic:pic xmlns:pic="http://schemas.openxmlformats.org/drawingml/2006/picture">
+                        <pic:nvPicPr>
+                          <pic:cNvPr id="1" name=""/>
+                          <pic:cNvPicPr/>
+                        </pic:nvPicPr>
+                        <pic:blipFill>
+                          <a:blip r:embed="rId17"/>
+                          <a:stretch>
+                            <a:fillRect/>
+                          </a:stretch>
+                        </pic:blipFill>
+                        <pic:spPr>
+                          <a:xfrm>
+                            <a:off x="0" y="0"/>
+                            <a:ext cx="1905000" cy="1714500"/>
+                          </a:xfrm>
+                          <a:prstGeom prst="rect">
+                            <a:avLst/>
+                          </a:prstGeom>
+                        </pic:spPr>
+                      </pic:pic>
+                    </a:graphicData>
+                  </a:graphic>
+                </wp:inline>
+              </w:drawing>
+            </w:r>
+          </w:p>
+        </w:tc>
+        <w:tc>
+          <w:tcPr>
+            <w:tcW w:w="4309" w:type="dxa"/>
+          </w:tcPr>
+          <w:p>
+            <w:r>
+              <w:rPr>
+                <w:noProof/>
+              </w:rPr>
+              <w:drawing>
+                <wp:inline distT="0" distB="0" distL="0" distR="0" wp14:anchorId="497D75F1" wp14:editId="2759138E">
+                  <wp:extent cx="1933575" cy="1676400"/>
+                  <wp:effectExtent l="0" t="0" r="9525" b="0"/>
+                  <wp:docPr id="19" name="Image 19"/>
+                  <wp:cNvGraphicFramePr>
+                    <a:graphicFrameLocks xmlns:a="http://schemas.openxmlformats.org/drawingml/2006/main" noChangeAspect="1"/>
+                  </wp:cNvGraphicFramePr>
+                  <a:graphic xmlns:a="http://schemas.openxmlformats.org/drawingml/2006/main">
+                    <a:graphicData uri="http://schemas.openxmlformats.org/drawingml/2006/picture">
+                      <pic:pic xmlns:pic="http://schemas.openxmlformats.org/drawingml/2006/picture">
+                        <pic:nvPicPr>
+                          <pic:cNvPr id="1" name=""/>
+                          <pic:cNvPicPr/>
+                        </pic:nvPicPr>
+                        <pic:blipFill>
+                          <a:blip r:embed="rId18"/>
+                          <a:stretch>
+                            <a:fillRect/>
+                          </a:stretch>
+                        </pic:blipFill>
+                        <pic:spPr>
+                          <a:xfrm>
+                            <a:off x="0" y="0"/>
+                            <a:ext cx="1933575" cy="1676400"/>
+                          </a:xfrm>
+                          <a:prstGeom prst="rect">
+                            <a:avLst/>
+                          </a:prstGeom>
+                        </pic:spPr>
+                      </pic:pic>
+                    </a:graphicData>
+                  </a:graphic>
+                </wp:inline>
+              </w:drawing>
+            </w:r>
+          </w:p>
+        </w:tc>
+      </w:tr>
+      <w:tr>
+        <w:tc>
+          <w:tcPr>
+            <w:tcW w:w="2076" w:type="dxa"/>
+          </w:tcPr>
+          <w:p>
+            <w:r>
+              <w:t>GFS</w:t>
+            </w:r>
+            <w:r>
+              <w:br/>
+            </w:r>
+            <w:proofErr w:type="spellStart"/>
+            <w:r>
+              <w:t>MaJ</w:t>
+            </w:r>
+            <w:proofErr w:type="spellEnd"/>
+            <w:r>
+              <w:t xml:space="preserve"> il y a 2h00</w:t>
+            </w:r>
+          </w:p>
+        </w:tc>
+        <w:tc>
+          <w:tcPr>
+            <w:tcW w:w="4598" w:type="dxa"/>
+          </w:tcPr>
+          <w:p>
+            <w:r>
+              <w:rPr>
+                <w:noProof/>
+              </w:rPr>
+              <w:drawing>
+                <wp:inline distT="0" distB="0" distL="0" distR="0" wp14:anchorId="7C90A75E" wp14:editId="5471B13E">
+                  <wp:extent cx="1943100" cy="1704975"/>
+                  <wp:effectExtent l="0" t="0" r="0" b="9525"/>
+                  <wp:docPr id="14" name="Image 14"/>
+                  <wp:cNvGraphicFramePr>
+                    <a:graphicFrameLocks xmlns:a="http://schemas.openxmlformats.org/drawingml/2006/main" noChangeAspect="1"/>
+                  </wp:cNvGraphicFramePr>
+                  <a:graphic xmlns:a="http://schemas.openxmlformats.org/drawingml/2006/main">
+                    <a:graphicData uri="http://schemas.openxmlformats.org/drawingml/2006/picture">
+                      <pic:pic xmlns:pic="http://schemas.openxmlformats.org/drawingml/2006/picture">
+                        <pic:nvPicPr>
+                          <pic:cNvPr id="1" name=""/>
+                          <pic:cNvPicPr/>
+                        </pic:nvPicPr>
+                        <pic:blipFill>
+                          <a:blip r:embed="rId19"/>
+                          <a:stretch>
+                            <a:fillRect/>
+                          </a:stretch>
+                        </pic:blipFill>
+                        <pic:spPr>
+                          <a:xfrm>
+                            <a:off x="0" y="0"/>
+                            <a:ext cx="1943100" cy="1704975"/>
+                          </a:xfrm>
+                          <a:prstGeom prst="rect">
+                            <a:avLst/>
+                          </a:prstGeom>
+                        </pic:spPr>
+                      </pic:pic>
+                    </a:graphicData>
+                  </a:graphic>
+                </wp:inline>
+              </w:drawing>
+            </w:r>
+          </w:p>
+        </w:tc>
+        <w:tc>
+          <w:tcPr>
+            <w:tcW w:w="4405" w:type="dxa"/>
+          </w:tcPr>
+          <w:p>
+            <w:r>
+              <w:rPr>
+                <w:noProof/>
+              </w:rPr>
+              <w:drawing>
+                <wp:inline distT="0" distB="0" distL="0" distR="0" wp14:anchorId="5C94410B" wp14:editId="3D07A8E0">
+                  <wp:extent cx="1924050" cy="1657350"/>
+                  <wp:effectExtent l="0" t="0" r="0" b="0"/>
+                  <wp:docPr id="15" name="Image 15"/>
+                  <wp:cNvGraphicFramePr>
+                    <a:graphicFrameLocks xmlns:a="http://schemas.openxmlformats.org/drawingml/2006/main" noChangeAspect="1"/>
+                  </wp:cNvGraphicFramePr>
+                  <a:graphic xmlns:a="http://schemas.openxmlformats.org/drawingml/2006/main">
+                    <a:graphicData uri="http://schemas.openxmlformats.org/drawingml/2006/picture">
+                      <pic:pic xmlns:pic="http://schemas.openxmlformats.org/drawingml/2006/picture">
+                        <pic:nvPicPr>
+                          <pic:cNvPr id="1" name=""/>
+                          <pic:cNvPicPr/>
+                        </pic:nvPicPr>
+                        <pic:blipFill>
+                          <a:blip r:embed="rId20"/>
+                          <a:stretch>
+                            <a:fillRect/>
+                          </a:stretch>
+                        </pic:blipFill>
+                        <pic:spPr>
+                          <a:xfrm>
+                            <a:off x="0" y="0"/>
+                            <a:ext cx="1924050" cy="1657350"/>
+                          </a:xfrm>
+                          <a:prstGeom prst="rect">
+                            <a:avLst/>
+                          </a:prstGeom>
+                        </pic:spPr>
+                      </pic:pic>
+                    </a:graphicData>
+                  </a:graphic>
+                </wp:inline>
+              </w:drawing>
+            </w:r>
+          </w:p>
+        </w:tc>
+        <w:tc>
+          <w:tcPr>
+            <w:tcW w:w="4309" w:type="dxa"/>
+          </w:tcPr>
+          <w:p>
+            <w:r>
+              <w:rPr>
+                <w:noProof/>
+              </w:rPr>
+              <w:drawing>
+                <wp:inline distT="0" distB="0" distL="0" distR="0" wp14:anchorId="255CA8D4" wp14:editId="2CFE4F7F">
+                  <wp:extent cx="1962150" cy="1695450"/>
+                  <wp:effectExtent l="0" t="0" r="0" b="0"/>
+                  <wp:docPr id="16" name="Image 16"/>
+                  <wp:cNvGraphicFramePr>
+                    <a:graphicFrameLocks xmlns:a="http://schemas.openxmlformats.org/drawingml/2006/main" noChangeAspect="1"/>
+                  </wp:cNvGraphicFramePr>
+                  <a:graphic xmlns:a="http://schemas.openxmlformats.org/drawingml/2006/main">
+                    <a:graphicData uri="http://schemas.openxmlformats.org/drawingml/2006/picture">
+                      <pic:pic xmlns:pic="http://schemas.openxmlformats.org/drawingml/2006/picture">
+                        <pic:nvPicPr>
+                          <pic:cNvPr id="1" name=""/>
+                          <pic:cNvPicPr/>
+                        </pic:nvPicPr>
+                        <pic:blipFill>
+                          <a:blip r:embed="rId21"/>
+                          <a:stretch>
+                            <a:fillRect/>
+                          </a:stretch>
+                        </pic:blipFill>
+                        <pic:spPr>
+                          <a:xfrm>
+                            <a:off x="0" y="0"/>
+                            <a:ext cx="1962150" cy="1695450"/>
+                          </a:xfrm>
+                          <a:prstGeom prst="rect">
+                            <a:avLst/>
+                          </a:prstGeom>
+                        </pic:spPr>
+                      </pic:pic>
+                    </a:graphicData>
+                  </a:graphic>
+                </wp:inline>
+              </w:drawing>
+            </w:r>
+          </w:p>
+        </w:tc>
+      </w:tr>
+      <w:tr>
+        <w:tc>
+          <w:tcPr>
+            <w:tcW w:w="2076" w:type="dxa"/>
+          </w:tcPr>
+          <w:p>
+            <w:r>
+              <w:t>AROME</w:t>
+            </w:r>
+            <w:r>
+              <w:br/>
+            </w:r>
+            <w:proofErr w:type="spellStart"/>
+            <w:r>
+              <w:t>MaJ</w:t>
+            </w:r>
+            <w:proofErr w:type="spellEnd"/>
+            <w:r>
+              <w:t xml:space="preserve"> il y a 2h15</w:t>
+            </w:r>
+          </w:p>
+        </w:tc>
+        <w:tc>
+          <w:tcPr>
+            <w:tcW w:w="4598" w:type="dxa"/>
+          </w:tcPr>
+          <w:p>
+            <w:r>
+              <w:rPr>
+                <w:noProof/>
+              </w:rPr>
+              <w:drawing>
+                <wp:inline distT="0" distB="0" distL="0" distR="0" wp14:anchorId="5C2C8B3D" wp14:editId="31276331">
+                  <wp:extent cx="1962150" cy="1638300"/>
+                  <wp:effectExtent l="0" t="0" r="0" b="0"/>
+                  <wp:docPr id="20" name="Image 20"/>
+                  <wp:cNvGraphicFramePr>
+                    <a:graphicFrameLocks xmlns:a="http://schemas.openxmlformats.org/drawingml/2006/main" noChangeAspect="1"/>
+                  </wp:cNvGraphicFramePr>
+                  <a:graphic xmlns:a="http://schemas.openxmlformats.org/drawingml/2006/main">
+                    <a:graphicData uri="http://schemas.openxmlformats.org/drawingml/2006/picture">
+                      <pic:pic xmlns:pic="http://schemas.openxmlformats.org/drawingml/2006/picture">
+                        <pic:nvPicPr>
+                          <pic:cNvPr id="1" name=""/>
+                          <pic:cNvPicPr/>
+                        </pic:nvPicPr>
+                        <pic:blipFill>
+                          <a:blip r:embed="rId22"/>
+                          <a:stretch>
+                            <a:fillRect/>
+                          </a:stretch>
+                        </pic:blipFill>
+                        <pic:spPr>
+                          <a:xfrm>
+                            <a:off x="0" y="0"/>
+                            <a:ext cx="1962150" cy="1638300"/>
+                          </a:xfrm>
+                          <a:prstGeom prst="rect">
+                            <a:avLst/>
+                          </a:prstGeom>
+                        </pic:spPr>
+                      </pic:pic>
+                    </a:graphicData>
+                  </a:graphic>
+                </wp:inline>
+              </w:drawing>
+            </w:r>
+          </w:p>
+        </w:tc>
+        <w:tc>
+          <w:tcPr>
+            <w:tcW w:w="4405" w:type="dxa"/>
+          </w:tcPr>
+          <w:p>
+            <w:r>
+              <w:rPr>
+                <w:noProof/>
+              </w:rPr>
+              <w:drawing>
+                <wp:inline distT="0" distB="0" distL="0" distR="0" wp14:anchorId="76E7CCDD" wp14:editId="426DC274">
+                  <wp:extent cx="781050" cy="1685925"/>
+                  <wp:effectExtent l="0" t="0" r="0" b="9525"/>
+                  <wp:docPr id="21" name="Image 21"/>
+                  <wp:cNvGraphicFramePr>
+                    <a:graphicFrameLocks xmlns:a="http://schemas.openxmlformats.org/drawingml/2006/main" noChangeAspect="1"/>
+                  </wp:cNvGraphicFramePr>
+                  <a:graphic xmlns:a="http://schemas.openxmlformats.org/drawingml/2006/main">
+                    <a:graphicData uri="http://schemas.openxmlformats.org/drawingml/2006/picture">
+                      <pic:pic xmlns:pic="http://schemas.openxmlformats.org/drawingml/2006/picture">
+                        <pic:nvPicPr>
+                          <pic:cNvPr id="1" name=""/>
+                          <pic:cNvPicPr/>
+                        </pic:nvPicPr>
+                        <pic:blipFill>
+                          <a:blip r:embed="rId23"/>
+                          <a:stretch>
+                            <a:fillRect/>
+                          </a:stretch>
+                        </pic:blipFill>
+                        <pic:spPr>
+                          <a:xfrm>
+                            <a:off x="0" y="0"/>
+                            <a:ext cx="781050" cy="1685925"/>
+                          </a:xfrm>
+                          <a:prstGeom prst="rect">
+                            <a:avLst/>
+                          </a:prstGeom>
+                        </pic:spPr>
+                      </pic:pic>
+                    </a:graphicData>
+                  </a:graphic>
+                </wp:inline>
+              </w:drawing>
+            </w:r>
+          </w:p>
+        </w:tc>
+        <w:tc>
+          <w:tcPr>
+            <w:tcW w:w="4309" w:type="dxa"/>
+          </w:tcPr>
+          <w:p/>
+        </w:tc>
+      </w:tr>
+      <w:tr>
+        <w:tc>
+          <w:tcPr>
+            <w:tcW w:w="2076" w:type="dxa"/>
+          </w:tcPr>
+          <w:p>
+            <w:r>
+              <w:lastRenderedPageBreak/>
+              <w:t>ICON</w:t>
+            </w:r>
+            <w:r>
+              <w:br/>
+            </w:r>
+            <w:proofErr w:type="spellStart"/>
+            <w:r>
+              <w:t>MaJ</w:t>
+            </w:r>
+            <w:proofErr w:type="spellEnd"/>
+            <w:r>
+              <w:t xml:space="preserve"> il y a 3h00</w:t>
+            </w:r>
+          </w:p>
+        </w:tc>
+        <w:tc>
+          <w:tcPr>
+            <w:tcW w:w="4598" w:type="dxa"/>
+          </w:tcPr>
+          <w:p>
+            <w:r>
+              <w:rPr>
+                <w:noProof/>
+              </w:rPr>
+              <w:drawing>
+                <wp:inline distT="0" distB="0" distL="0" distR="0" wp14:anchorId="6445BC37" wp14:editId="4C52AD6E">
+                  <wp:extent cx="1933575" cy="1657350"/>
+                  <wp:effectExtent l="0" t="0" r="9525" b="0"/>
+                  <wp:docPr id="22" name="Image 22"/>
+                  <wp:cNvGraphicFramePr>
+                    <a:graphicFrameLocks xmlns:a="http://schemas.openxmlformats.org/drawingml/2006/main" noChangeAspect="1"/>
+                  </wp:cNvGraphicFramePr>
+                  <a:graphic xmlns:a="http://schemas.openxmlformats.org/drawingml/2006/main">
+                    <a:graphicData uri="http://schemas.openxmlformats.org/drawingml/2006/picture">
+                      <pic:pic xmlns:pic="http://schemas.openxmlformats.org/drawingml/2006/picture">
+                        <pic:nvPicPr>
+                          <pic:cNvPr id="1" name=""/>
+                          <pic:cNvPicPr/>
+                        </pic:nvPicPr>
+                        <pic:blipFill>
+                          <a:blip r:embed="rId24"/>
+                          <a:stretch>
+                            <a:fillRect/>
+                          </a:stretch>
+                        </pic:blipFill>
+                        <pic:spPr>
+                          <a:xfrm>
+                            <a:off x="0" y="0"/>
+                            <a:ext cx="1933575" cy="1657350"/>
+                          </a:xfrm>
+                          <a:prstGeom prst="rect">
+                            <a:avLst/>
+                          </a:prstGeom>
+                        </pic:spPr>
+                      </pic:pic>
+                    </a:graphicData>
+                  </a:graphic>
+                </wp:inline>
+              </w:drawing>
+            </w:r>
+          </w:p>
+        </w:tc>
+        <w:tc>
+          <w:tcPr>
+            <w:tcW w:w="4405" w:type="dxa"/>
+          </w:tcPr>
+          <w:p>
+            <w:r>
+              <w:rPr>
+                <w:noProof/>
+              </w:rPr>
+              <w:drawing>
+                <wp:inline distT="0" distB="0" distL="0" distR="0" wp14:anchorId="2181B21B" wp14:editId="6B1CBE5D">
+                  <wp:extent cx="1952625" cy="1704975"/>
+                  <wp:effectExtent l="0" t="0" r="9525" b="9525"/>
+                  <wp:docPr id="23" name="Image 23"/>
+                  <wp:cNvGraphicFramePr>
+                    <a:graphicFrameLocks xmlns:a="http://schemas.openxmlformats.org/drawingml/2006/main" noChangeAspect="1"/>
+                  </wp:cNvGraphicFramePr>
+                  <a:graphic xmlns:a="http://schemas.openxmlformats.org/drawingml/2006/main">
+                    <a:graphicData uri="http://schemas.openxmlformats.org/drawingml/2006/picture">
+                      <pic:pic xmlns:pic="http://schemas.openxmlformats.org/drawingml/2006/picture">
+                        <pic:nvPicPr>
+                          <pic:cNvPr id="1" name=""/>
+                          <pic:cNvPicPr/>
+                        </pic:nvPicPr>
+                        <pic:blipFill>
+                          <a:blip r:embed="rId25"/>
+                          <a:stretch>
+                            <a:fillRect/>
+                          </a:stretch>
+                        </pic:blipFill>
+                        <pic:spPr>
+                          <a:xfrm>
+                            <a:off x="0" y="0"/>
+                            <a:ext cx="1952625" cy="1704975"/>
+                          </a:xfrm>
+                          <a:prstGeom prst="rect">
+                            <a:avLst/>
+                          </a:prstGeom>
+                        </pic:spPr>
+                      </pic:pic>
+                    </a:graphicData>
+                  </a:graphic>
+                </wp:inline>
+              </w:drawing>
+            </w:r>
+          </w:p>
+        </w:tc>
+        <w:tc>
+          <w:tcPr>
+            <w:tcW w:w="4309" w:type="dxa"/>
+          </w:tcPr>
+          <w:p>
+            <w:r>
+              <w:rPr>
+                <w:noProof/>
+              </w:rPr>
+              <w:drawing>
+                <wp:inline distT="0" distB="0" distL="0" distR="0" wp14:anchorId="6BD24F31" wp14:editId="67408329">
+                  <wp:extent cx="1914525" cy="1695450"/>
+                  <wp:effectExtent l="0" t="0" r="9525" b="0"/>
+                  <wp:docPr id="24" name="Image 24"/>
+                  <wp:cNvGraphicFramePr>
+                    <a:graphicFrameLocks xmlns:a="http://schemas.openxmlformats.org/drawingml/2006/main" noChangeAspect="1"/>
+                  </wp:cNvGraphicFramePr>
+                  <a:graphic xmlns:a="http://schemas.openxmlformats.org/drawingml/2006/main">
+                    <a:graphicData uri="http://schemas.openxmlformats.org/drawingml/2006/picture">
+                      <pic:pic xmlns:pic="http://schemas.openxmlformats.org/drawingml/2006/picture">
+                        <pic:nvPicPr>
+                          <pic:cNvPr id="1" name=""/>
+                          <pic:cNvPicPr/>
+                        </pic:nvPicPr>
+                        <pic:blipFill>
+                          <a:blip r:embed="rId26"/>
+                          <a:stretch>
+                            <a:fillRect/>
+                          </a:stretch>
+                        </pic:blipFill>
+                        <pic:spPr>
+                          <a:xfrm>
+                            <a:off x="0" y="0"/>
+                            <a:ext cx="1914525" cy="1695450"/>
+                          </a:xfrm>
+                          <a:prstGeom prst="rect">
+                            <a:avLst/>
+                          </a:prstGeom>
+                        </pic:spPr>
+                      </pic:pic>
+                    </a:graphicData>
+                  </a:graphic>
+                </wp:inline>
+              </w:drawing>
+            </w:r>
+          </w:p>
+        </w:tc>
+      </w:tr>
+      <w:tr>
+        <w:tc>
+          <w:tcPr>
+            <w:tcW w:w="2076" w:type="dxa"/>
+          </w:tcPr>
+          <w:p/>
+        </w:tc>
+        <w:tc>
+          <w:tcPr>
+            <w:tcW w:w="4598" w:type="dxa"/>
+          </w:tcPr>
+          <w:p/>
+        </w:tc>
+        <w:tc>
+          <w:tcPr>
+            <w:tcW w:w="4405" w:type="dxa"/>
+          </w:tcPr>
+          <w:p/>
+        </w:tc>
+        <w:tc>
+          <w:tcPr>
+            <w:tcW w:w="4309" w:type="dxa"/>
+          </w:tcPr>
+          <w:p/>
+        </w:tc>
+      </w:tr>
+      <w:tr>
+        <w:tc>
+          <w:tcPr>
+            <w:tcW w:w="2076" w:type="dxa"/>
+          </w:tcPr>
+          <w:p>
             <w:bookmarkStart w:id="0" w:name="_GoBack"/>
-            <w:bookmarkEnd w:id="0"/>
-          </w:p>
+          </w:p>
+        </w:tc>
+        <w:tc>
+          <w:tcPr>
+            <w:tcW w:w="4598" w:type="dxa"/>
+          </w:tcPr>
+          <w:p/>
+        </w:tc>
+        <w:tc>
+          <w:tcPr>
+            <w:tcW w:w="4405" w:type="dxa"/>
+          </w:tcPr>
+          <w:p/>
+        </w:tc>
+        <w:tc>
+          <w:tcPr>
+            <w:tcW w:w="4309" w:type="dxa"/>
+          </w:tcPr>
+          <w:p/>
+        </w:tc>
+      </w:tr>
+      <w:bookmarkEnd w:id="0"/>
+      <w:tr>
+        <w:tc>
+          <w:tcPr>
+            <w:tcW w:w="2076" w:type="dxa"/>
+          </w:tcPr>
+          <w:p/>
+        </w:tc>
+        <w:tc>
+          <w:tcPr>
+            <w:tcW w:w="4598" w:type="dxa"/>
+          </w:tcPr>
+          <w:p/>
+        </w:tc>
+        <w:tc>
+          <w:tcPr>
+            <w:tcW w:w="4405" w:type="dxa"/>
+          </w:tcPr>
+          <w:p/>
+        </w:tc>
+        <w:tc>
+          <w:tcPr>
+            <w:tcW w:w="4309" w:type="dxa"/>
+          </w:tcPr>
+          <w:p/>
         </w:tc>
       </w:tr>
       <w:tr>
@@ -865,7 +1589,7 @@
 </file>
 
 <file path=word/styles.xml><?xml version="1.0" encoding="utf-8"?>
-<w:styles xmlns:mc="http://schemas.openxmlformats.org/markup-compatibility/2006" xmlns:r="http://schemas.openxmlformats.org/officeDocument/2006/relationships" xmlns:w="http://schemas.openxmlformats.org/wordprocessingml/2006/main" xmlns:w14="http://schemas.microsoft.com/office/word/2010/wordml" xmlns:w15="http://schemas.microsoft.com/office/word/2012/wordml" xmlns:w16se="http://schemas.microsoft.com/office/word/2015/wordml/symex" mc:Ignorable="w14 w15 w16se">
+<w:styles xmlns:mc="http://schemas.openxmlformats.org/markup-compatibility/2006" xmlns:r="http://schemas.openxmlformats.org/officeDocument/2006/relationships" xmlns:w="http://schemas.openxmlformats.org/wordprocessingml/2006/main" xmlns:w14="http://schemas.microsoft.com/office/word/2010/wordml" xmlns:w15="http://schemas.microsoft.com/office/word/2012/wordml" xmlns:w16cid="http://schemas.microsoft.com/office/word/2016/wordml/cid" xmlns:w16se="http://schemas.microsoft.com/office/word/2015/wordml/symex" mc:Ignorable="w14 w15 w16se w16cid">
   <w:docDefaults>
     <w:rPrDefault>
       <w:rPr>
@@ -881,7 +1605,7 @@
       </w:pPr>
     </w:pPrDefault>
   </w:docDefaults>
-  <w:latentStyles w:defLockedState="0" w:defUIPriority="99" w:defSemiHidden="0" w:defUnhideWhenUsed="0" w:defQFormat="0" w:count="371">
+  <w:latentStyles w:defLockedState="0" w:defUIPriority="99" w:defSemiHidden="0" w:defUnhideWhenUsed="0" w:defQFormat="0" w:count="377">
     <w:lsdException w:name="Normal" w:uiPriority="0" w:qFormat="1"/>
     <w:lsdException w:name="heading 1" w:uiPriority="9" w:qFormat="1"/>
     <w:lsdException w:name="heading 2" w:semiHidden="1" w:uiPriority="9" w:unhideWhenUsed="1" w:qFormat="1"/>
@@ -1029,11 +1753,8 @@
     <w:lsdException w:name="Table 3D effects 3" w:semiHidden="1" w:unhideWhenUsed="1"/>
     <w:lsdException w:name="Table Contemporary" w:semiHidden="1" w:unhideWhenUsed="1"/>
     <w:lsdException w:name="Table Elegant" w:semiHidden="1" w:unhideWhenUsed="1"/>
-    <w:lsdException w:name="Table Professional" w:semiHidden="1" w:unhideWhenUsed="1"/>
     <w:lsdException w:name="Table Subtle 1" w:semiHidden="1" w:unhideWhenUsed="1"/>
     <w:lsdException w:name="Table Subtle 2" w:semiHidden="1" w:unhideWhenUsed="1"/>
-    <w:lsdException w:name="Table Web 1" w:semiHidden="1" w:unhideWhenUsed="1"/>
-    <w:lsdException w:name="Table Web 2" w:semiHidden="1" w:unhideWhenUsed="1"/>
     <w:lsdException w:name="Table Web 3" w:semiHidden="1" w:unhideWhenUsed="1"/>
     <w:lsdException w:name="Balloon Text" w:semiHidden="1" w:unhideWhenUsed="1"/>
     <w:lsdException w:name="Table Grid" w:uiPriority="39"/>
@@ -1253,6 +1974,12 @@
     <w:lsdException w:name="List Table 5 Dark Accent 6" w:uiPriority="50"/>
     <w:lsdException w:name="List Table 6 Colorful Accent 6" w:uiPriority="51"/>
     <w:lsdException w:name="List Table 7 Colorful Accent 6" w:uiPriority="52"/>
+    <w:lsdException w:name="Mention" w:semiHidden="1" w:unhideWhenUsed="1"/>
+    <w:lsdException w:name="Smart Hyperlink" w:semiHidden="1" w:unhideWhenUsed="1"/>
+    <w:lsdException w:name="Hashtag" w:semiHidden="1" w:unhideWhenUsed="1"/>
+    <w:lsdException w:name="Unresolved Mention" w:semiHidden="1" w:unhideWhenUsed="1"/>
+    <w:lsdException w:name="Smart Link" w:semiHidden="1" w:unhideWhenUsed="1"/>
+    <w:lsdException w:name="Smart Link Error" w:semiHidden="1" w:unhideWhenUsed="1"/>
   </w:latentStyles>
   <w:style w:type="paragraph" w:default="1" w:styleId="Normal">
     <w:name w:val="Normal"/>
@@ -1344,12 +2071,23 @@
     <w:name w:val="Hyperlink"/>
     <w:basedOn w:val="Policepardfaut"/>
     <w:uiPriority w:val="99"/>
-    <w:semiHidden/>
     <w:unhideWhenUsed/>
     <w:rsid w:val="007F61CA"/>
     <w:rPr>
       <w:color w:val="0000FF"/>
       <w:u w:val="single"/>
+    </w:rPr>
+  </w:style>
+  <w:style w:type="character" w:styleId="Mentionnonrsolue">
+    <w:name w:val="Unresolved Mention"/>
+    <w:basedOn w:val="Policepardfaut"/>
+    <w:uiPriority w:val="99"/>
+    <w:semiHidden/>
+    <w:unhideWhenUsed/>
+    <w:rsid w:val="00D97C2E"/>
+    <w:rPr>
+      <w:color w:val="605E5C"/>
+      <w:shd w:val="clear" w:color="auto" w:fill="E1DFDD"/>
     </w:rPr>
   </w:style>
 </w:styles>

</xml_diff>